<commit_message>
修改  Spring Expression Language（SpEL） 为 OGNL 支持，实现动态变量解析
</commit_message>
<xml_diff>
--- a/docx4j-template-core/src/test/resources/tpl/template.docx
+++ b/docx4j-template-core/src/test/resources/tpl/template.docx
@@ -15,7 +15,7 @@
           <w:rFonts w:hint="eastAsia"/>
           <w:lang w:val="en-US" w:eastAsia="zh-CN"/>
         </w:rPr>
-        <w:t>$(map.title)</w:t>
+        <w:t>${#map.title}</w:t>
       </w:r>
       <w:bookmarkStart w:id="0" w:name="_GoBack"/>
       <w:bookmarkEnd w:id="0"/>
@@ -262,7 +262,6 @@
       </w:tr>
     </w:tbl>
     <w:p/>
-    <w:p/>
     <w:sectPr>
       <w:pgSz w:w="11906" w:h="16838"/>
       <w:pgMar w:top="1440" w:right="1800" w:bottom="1440" w:left="1800" w:header="851" w:footer="992" w:gutter="0"/>
@@ -278,7 +277,7 @@
   <w:docDefaults>
     <w:rPrDefault>
       <w:rPr>
-        <w:rFonts w:asciiTheme="minorHAnsi" w:hAnsiTheme="minorHAnsi" w:eastAsiaTheme="minorEastAsia" w:cstheme="minorBidi"/>
+        <w:rFonts w:ascii="Times New Roman" w:hAnsi="Times New Roman" w:eastAsia="宋体" w:cs="Times New Roman"/>
       </w:rPr>
     </w:rPrDefault>
   </w:docDefaults>
@@ -431,7 +430,7 @@
     <w:lsdException w:unhideWhenUsed="0" w:uiPriority="0" w:semiHidden="0" w:name="Table Web 2"/>
     <w:lsdException w:unhideWhenUsed="0" w:uiPriority="0" w:semiHidden="0" w:name="Table Web 3"/>
     <w:lsdException w:unhideWhenUsed="0" w:uiPriority="0" w:semiHidden="0" w:name="Balloon Text"/>
-    <w:lsdException w:unhideWhenUsed="0" w:uiPriority="0" w:semiHidden="0" w:name="Table Grid"/>
+    <w:lsdException w:qFormat="1" w:unhideWhenUsed="0" w:uiPriority="0" w:semiHidden="0" w:name="Table Grid"/>
     <w:lsdException w:unhideWhenUsed="0" w:uiPriority="0" w:semiHidden="0" w:name="Table Theme"/>
     <w:lsdException w:unhideWhenUsed="0" w:uiPriority="60" w:semiHidden="0" w:name="Light Shading"/>
     <w:lsdException w:unhideWhenUsed="0" w:uiPriority="61" w:semiHidden="0" w:name="Light List"/>
@@ -571,6 +570,7 @@
   <w:style w:type="table" w:styleId="3">
     <w:name w:val="Table Grid"/>
     <w:basedOn w:val="2"/>
+    <w:qFormat/>
     <w:uiPriority w:val="0"/>
     <w:pPr>
       <w:widowControl w:val="0"/>

</xml_diff>